<commit_message>
added forked 360monodepth submodule
</commit_message>
<xml_diff>
--- a/Intern-Logs/Week 3.docx
+++ b/Intern-Logs/Week 3.docx
@@ -1743,6 +1743,122 @@
     <w:p>
       <w:r>
         <w:t>Doing 4. rn, added LFS but remote branch for some reason got separated. Tried to fix but created more mess. Gave up, will just create fresh new repo instead.</w:t>
+      </w:r>
+    </w:p>
+    <w:p>
+      <w:r>
+        <w:t>Dealing with submodules, so to make sure submodules changes are updated according to what the pipeline needs, I forked all related submodules first (and for simplicity, keep them public). For some reason, my Vscode git pushes have authorisation problem, so I just push using Github Desktop instead.</w:t>
+      </w:r>
+    </w:p>
+    <w:p>
+      <w:r>
+        <w:lastRenderedPageBreak/>
+        <w:drawing>
+          <wp:inline distT="0" distB="0" distL="0" distR="0" wp14:anchorId="4D811621" wp14:editId="6C3AD969">
+            <wp:extent cx="5344271" cy="2410161"/>
+            <wp:effectExtent l="0" t="0" r="8890" b="9525"/>
+            <wp:docPr id="12" name="Picture 12"/>
+            <wp:cNvGraphicFramePr>
+              <a:graphicFrameLocks xmlns:a="http://schemas.openxmlformats.org/drawingml/2006/main" noChangeAspect="1"/>
+            </wp:cNvGraphicFramePr>
+            <a:graphic xmlns:a="http://schemas.openxmlformats.org/drawingml/2006/main">
+              <a:graphicData uri="http://schemas.openxmlformats.org/drawingml/2006/picture">
+                <pic:pic xmlns:pic="http://schemas.openxmlformats.org/drawingml/2006/picture">
+                  <pic:nvPicPr>
+                    <pic:cNvPr id="1" name=""/>
+                    <pic:cNvPicPr/>
+                  </pic:nvPicPr>
+                  <pic:blipFill>
+                    <a:blip r:embed="rId18"/>
+                    <a:stretch>
+                      <a:fillRect/>
+                    </a:stretch>
+                  </pic:blipFill>
+                  <pic:spPr>
+                    <a:xfrm>
+                      <a:off x="0" y="0"/>
+                      <a:ext cx="5344271" cy="2410161"/>
+                    </a:xfrm>
+                    <a:prstGeom prst="rect">
+                      <a:avLst/>
+                    </a:prstGeom>
+                  </pic:spPr>
+                </pic:pic>
+              </a:graphicData>
+            </a:graphic>
+          </wp:inline>
+        </w:drawing>
+      </w:r>
+    </w:p>
+    <w:p>
+      <w:r>
+        <w:t>Getting this error, but figured out I am committing the weights (not supposed too! Read the instructions on ReadMe.md github repo page…)</w:t>
+      </w:r>
+    </w:p>
+    <w:p>
+      <w:r>
+        <w:drawing>
+          <wp:inline distT="0" distB="0" distL="0" distR="0" wp14:anchorId="7E3458B8" wp14:editId="69D9DD2A">
+            <wp:extent cx="5731510" cy="1748790"/>
+            <wp:effectExtent l="0" t="0" r="2540" b="3810"/>
+            <wp:docPr id="13" name="Picture 13"/>
+            <wp:cNvGraphicFramePr>
+              <a:graphicFrameLocks xmlns:a="http://schemas.openxmlformats.org/drawingml/2006/main" noChangeAspect="1"/>
+            </wp:cNvGraphicFramePr>
+            <a:graphic xmlns:a="http://schemas.openxmlformats.org/drawingml/2006/main">
+              <a:graphicData uri="http://schemas.openxmlformats.org/drawingml/2006/picture">
+                <pic:pic xmlns:pic="http://schemas.openxmlformats.org/drawingml/2006/picture">
+                  <pic:nvPicPr>
+                    <pic:cNvPr id="1" name=""/>
+                    <pic:cNvPicPr/>
+                  </pic:nvPicPr>
+                  <pic:blipFill>
+                    <a:blip r:embed="rId19"/>
+                    <a:stretch>
+                      <a:fillRect/>
+                    </a:stretch>
+                  </pic:blipFill>
+                  <pic:spPr>
+                    <a:xfrm>
+                      <a:off x="0" y="0"/>
+                      <a:ext cx="5731510" cy="1748790"/>
+                    </a:xfrm>
+                    <a:prstGeom prst="rect">
+                      <a:avLst/>
+                    </a:prstGeom>
+                  </pic:spPr>
+                </pic:pic>
+              </a:graphicData>
+            </a:graphic>
+          </wp:inline>
+        </w:drawing>
+      </w:r>
+    </w:p>
+    <w:p>
+      <w:r>
+        <w:t>Also, no need to fork BoostingMonocularDepth cus apparently GDP doesn’t use it, but maybe I should add it anyway to submodule..</w:t>
+      </w:r>
+      <w:r>
+        <w:t xml:space="preserve"> Nice now just run </w:t>
+      </w:r>
+    </w:p>
+    <w:p>
+      <w:r>
+        <w:t>git submodule add https://github.com/</w:t>
+      </w:r>
+      <w:r>
+        <w:t>Muhammad-Hazimi-Yusri</w:t>
+      </w:r>
+      <w:r>
+        <w:t xml:space="preserve">/360monodepth.git </w:t>
+      </w:r>
+      <w:r>
+        <w:t>360monodepth</w:t>
+      </w:r>
+    </w:p>
+    <w:p>
+      <w:r>
+        <w:t>to add the forked submodule properly.</w:t>
       </w:r>
     </w:p>
     <w:sectPr>

</xml_diff>